<commit_message>
#118 added pictures to documentation
</commit_message>
<xml_diff>
--- a/documentation/Manual.docx
+++ b/documentation/Manual.docx
@@ -12,8 +12,6 @@
           <w:rtl/>
         </w:rPr>
       </w:pPr>
-      <w:bookmarkStart w:id="0" w:name="_GoBack"/>
-      <w:bookmarkEnd w:id="0"/>
       <w:r>
         <w:rPr>
           <w:rFonts w:asciiTheme="majorHAnsi" w:hAnsiTheme="majorHAnsi" w:cs="David"/>
@@ -100,78 +98,12 @@
         <w:jc w:val="both"/>
         <w:rPr>
           <w:rFonts w:cs="David"/>
-          <w:sz w:val="24"/>
-          <w:szCs w:val="24"/>
-          <w:rtl/>
-        </w:rPr>
-      </w:pPr>
-      <w:r>
-        <w:rPr>
-          <w:rFonts w:cs="David" w:hint="cs"/>
-          <w:sz w:val="24"/>
-          <w:szCs w:val="24"/>
-          <w:rtl/>
-        </w:rPr>
-        <w:t xml:space="preserve">מסך ראשי </w:t>
-      </w:r>
-      <w:r>
-        <w:rPr>
-          <w:rFonts w:cs="David"/>
-          <w:sz w:val="24"/>
-          <w:szCs w:val="24"/>
-          <w:rtl/>
-        </w:rPr>
-        <w:t>–</w:t>
-      </w:r>
-      <w:r>
-        <w:rPr>
-          <w:rFonts w:cs="David" w:hint="cs"/>
-          <w:sz w:val="24"/>
-          <w:szCs w:val="24"/>
-          <w:rtl/>
-        </w:rPr>
-        <w:t xml:space="preserve"> </w:t>
-      </w:r>
-    </w:p>
-    <w:p>
-      <w:pPr>
-        <w:jc w:val="both"/>
-        <w:rPr>
-          <w:rFonts w:cs="David"/>
-          <w:sz w:val="24"/>
-          <w:szCs w:val="24"/>
-          <w:rtl/>
-        </w:rPr>
-      </w:pPr>
-      <w:r>
-        <w:rPr>
-          <w:rFonts w:cs="David" w:hint="cs"/>
-          <w:sz w:val="24"/>
-          <w:szCs w:val="24"/>
-          <w:rtl/>
-        </w:rPr>
-        <w:t>*תמונה*</w:t>
-      </w:r>
-    </w:p>
-    <w:p>
-      <w:pPr>
-        <w:jc w:val="both"/>
-        <w:rPr>
-          <w:rFonts w:cs="David"/>
-          <w:sz w:val="32"/>
-          <w:szCs w:val="32"/>
-          <w:rtl/>
-        </w:rPr>
-      </w:pPr>
-      <w:r>
-        <w:rPr>
-          <w:rFonts w:cs="David" w:hint="cs"/>
-          <w:sz w:val="32"/>
-          <w:szCs w:val="32"/>
-          <w:rtl/>
-        </w:rPr>
-        <w:t xml:space="preserve">1. </w:t>
-      </w:r>
+          <w:noProof/>
+          <w:sz w:val="24"/>
+          <w:szCs w:val="24"/>
+          <w:rtl/>
+        </w:rPr>
+      </w:pPr>
       <w:r>
         <w:rPr>
           <w:rFonts w:cs="David" w:hint="cs"/>
@@ -180,29 +112,41 @@
           <w:u w:val="single"/>
           <w:rtl/>
         </w:rPr>
-        <w:t>רשימת קורסים לשיבוץ</w:t>
-      </w:r>
-    </w:p>
-    <w:p>
-      <w:pPr>
-        <w:jc w:val="both"/>
-        <w:rPr>
-          <w:rFonts w:cs="David"/>
-          <w:sz w:val="24"/>
-          <w:szCs w:val="24"/>
-          <w:rtl/>
-        </w:rPr>
-      </w:pPr>
-      <w:r>
-        <w:rPr>
-          <w:rFonts w:cs="David"/>
+        <w:t>מסך ראשי</w:t>
+      </w:r>
+      <w:r>
+        <w:rPr>
+          <w:rFonts w:cs="David" w:hint="cs"/>
           <w:noProof/>
+          <w:sz w:val="24"/>
+          <w:szCs w:val="24"/>
+          <w:rtl/>
+        </w:rPr>
+        <w:t xml:space="preserve"> </w:t>
+      </w:r>
+    </w:p>
+    <w:p>
+      <w:pPr>
+        <w:jc w:val="both"/>
+        <w:rPr>
+          <w:rFonts w:cs="David" w:hint="cs"/>
+          <w:sz w:val="32"/>
+          <w:szCs w:val="32"/>
+          <w:rtl/>
+        </w:rPr>
+      </w:pPr>
+      <w:r>
+        <w:rPr>
+          <w:rFonts w:cs="David" w:hint="cs"/>
+          <w:noProof/>
+          <w:sz w:val="24"/>
+          <w:szCs w:val="24"/>
         </w:rPr>
         <w:drawing>
-          <wp:inline distT="0" distB="0" distL="0" distR="0" wp14:anchorId="1F456B5F" wp14:editId="4534E145">
-            <wp:extent cx="2354192" cy="2655417"/>
-            <wp:effectExtent l="0" t="0" r="8255" b="0"/>
-            <wp:docPr id="1" name="תמונה 1"/>
+          <wp:inline distT="0" distB="0" distL="0" distR="0">
+            <wp:extent cx="5274310" cy="2889250"/>
+            <wp:effectExtent l="0" t="0" r="2540" b="6350"/>
+            <wp:docPr id="4" name="תמונה 4"/>
             <wp:cNvGraphicFramePr>
               <a:graphicFrameLocks xmlns:a="http://schemas.openxmlformats.org/drawingml/2006/main" noChangeAspect="1"/>
             </wp:cNvGraphicFramePr>
@@ -210,23 +154,36 @@
               <a:graphicData uri="http://schemas.openxmlformats.org/drawingml/2006/picture">
                 <pic:pic xmlns:pic="http://schemas.openxmlformats.org/drawingml/2006/picture">
                   <pic:nvPicPr>
-                    <pic:cNvPr id="0" name=""/>
-                    <pic:cNvPicPr/>
+                    <pic:cNvPr id="0" name="Picture 1"/>
+                    <pic:cNvPicPr>
+                      <a:picLocks noChangeAspect="1" noChangeArrowheads="1"/>
+                    </pic:cNvPicPr>
                   </pic:nvPicPr>
                   <pic:blipFill>
-                    <a:blip r:embed="rId6"/>
+                    <a:blip r:embed="rId6" cstate="print">
+                      <a:extLst>
+                        <a:ext uri="{28A0092B-C50C-407E-A947-70E740481C1C}">
+                          <a14:useLocalDpi xmlns:a14="http://schemas.microsoft.com/office/drawing/2010/main" val="0"/>
+                        </a:ext>
+                      </a:extLst>
+                    </a:blip>
+                    <a:srcRect/>
                     <a:stretch>
                       <a:fillRect/>
                     </a:stretch>
                   </pic:blipFill>
-                  <pic:spPr>
+                  <pic:spPr bwMode="auto">
                     <a:xfrm>
                       <a:off x="0" y="0"/>
-                      <a:ext cx="2355824" cy="2657258"/>
+                      <a:ext cx="5274310" cy="2889250"/>
                     </a:xfrm>
                     <a:prstGeom prst="rect">
                       <a:avLst/>
                     </a:prstGeom>
+                    <a:noFill/>
+                    <a:ln>
+                      <a:noFill/>
+                    </a:ln>
                   </pic:spPr>
                 </pic:pic>
               </a:graphicData>
@@ -240,6 +197,36 @@
         <w:jc w:val="both"/>
         <w:rPr>
           <w:rFonts w:cs="David"/>
+          <w:sz w:val="32"/>
+          <w:szCs w:val="32"/>
+          <w:rtl/>
+        </w:rPr>
+      </w:pPr>
+      <w:r>
+        <w:rPr>
+          <w:rFonts w:cs="David" w:hint="cs"/>
+          <w:sz w:val="32"/>
+          <w:szCs w:val="32"/>
+          <w:rtl/>
+        </w:rPr>
+        <w:t xml:space="preserve">1. </w:t>
+      </w:r>
+      <w:r>
+        <w:rPr>
+          <w:rFonts w:cs="David" w:hint="cs"/>
+          <w:sz w:val="32"/>
+          <w:szCs w:val="32"/>
+          <w:u w:val="single"/>
+          <w:rtl/>
+        </w:rPr>
+        <w:t>רשימת קורסים לשיבוץ</w:t>
+      </w:r>
+    </w:p>
+    <w:p>
+      <w:pPr>
+        <w:jc w:val="both"/>
+        <w:rPr>
+          <w:rFonts w:cs="David"/>
           <w:sz w:val="24"/>
           <w:szCs w:val="24"/>
           <w:rtl/>
@@ -251,10 +238,10 @@
           <w:noProof/>
         </w:rPr>
         <w:drawing>
-          <wp:inline distT="0" distB="0" distL="0" distR="0" wp14:anchorId="18B2F207" wp14:editId="23FBC7D8">
-            <wp:extent cx="2699309" cy="271497"/>
-            <wp:effectExtent l="0" t="0" r="6350" b="0"/>
-            <wp:docPr id="2" name="תמונה 2"/>
+          <wp:inline distT="0" distB="0" distL="0" distR="0" wp14:anchorId="1F456B5F" wp14:editId="4534E145">
+            <wp:extent cx="2354192" cy="2655417"/>
+            <wp:effectExtent l="0" t="0" r="8255" b="0"/>
+            <wp:docPr id="1" name="תמונה 1"/>
             <wp:cNvGraphicFramePr>
               <a:graphicFrameLocks xmlns:a="http://schemas.openxmlformats.org/drawingml/2006/main" noChangeAspect="1"/>
             </wp:cNvGraphicFramePr>
@@ -274,6 +261,58 @@
                   <pic:spPr>
                     <a:xfrm>
                       <a:off x="0" y="0"/>
+                      <a:ext cx="2355824" cy="2657258"/>
+                    </a:xfrm>
+                    <a:prstGeom prst="rect">
+                      <a:avLst/>
+                    </a:prstGeom>
+                  </pic:spPr>
+                </pic:pic>
+              </a:graphicData>
+            </a:graphic>
+          </wp:inline>
+        </w:drawing>
+      </w:r>
+    </w:p>
+    <w:p>
+      <w:pPr>
+        <w:jc w:val="both"/>
+        <w:rPr>
+          <w:rFonts w:cs="David"/>
+          <w:sz w:val="24"/>
+          <w:szCs w:val="24"/>
+          <w:rtl/>
+        </w:rPr>
+      </w:pPr>
+      <w:r>
+        <w:rPr>
+          <w:rFonts w:cs="David"/>
+          <w:noProof/>
+        </w:rPr>
+        <w:drawing>
+          <wp:inline distT="0" distB="0" distL="0" distR="0" wp14:anchorId="18B2F207" wp14:editId="23FBC7D8">
+            <wp:extent cx="2699309" cy="271497"/>
+            <wp:effectExtent l="0" t="0" r="6350" b="0"/>
+            <wp:docPr id="2" name="תמונה 2"/>
+            <wp:cNvGraphicFramePr>
+              <a:graphicFrameLocks xmlns:a="http://schemas.openxmlformats.org/drawingml/2006/main" noChangeAspect="1"/>
+            </wp:cNvGraphicFramePr>
+            <a:graphic xmlns:a="http://schemas.openxmlformats.org/drawingml/2006/main">
+              <a:graphicData uri="http://schemas.openxmlformats.org/drawingml/2006/picture">
+                <pic:pic xmlns:pic="http://schemas.openxmlformats.org/drawingml/2006/picture">
+                  <pic:nvPicPr>
+                    <pic:cNvPr id="0" name=""/>
+                    <pic:cNvPicPr/>
+                  </pic:nvPicPr>
+                  <pic:blipFill>
+                    <a:blip r:embed="rId8"/>
+                    <a:stretch>
+                      <a:fillRect/>
+                    </a:stretch>
+                  </pic:blipFill>
+                  <pic:spPr>
+                    <a:xfrm>
+                      <a:off x="0" y="0"/>
                       <a:ext cx="2700020" cy="271568"/>
                     </a:xfrm>
                     <a:prstGeom prst="rect">
@@ -304,6 +343,7 @@
           <w:szCs w:val="24"/>
           <w:rtl/>
         </w:rPr>
+        <w:lastRenderedPageBreak/>
         <w:t>המידע לגבי הקורסים נטען באופן אוטומטי למערכת מתוך רשימה שהוכנה מראש עם קורסים שמועברים הסמסטר. קיימים כפתורים שמאפ</w:t>
       </w:r>
       <w:r>
@@ -495,19 +535,18 @@
         </w:numPr>
         <w:jc w:val="both"/>
         <w:rPr>
-          <w:rFonts w:cs="David"/>
-          <w:sz w:val="24"/>
-          <w:szCs w:val="24"/>
-        </w:rPr>
-      </w:pPr>
-      <w:r>
-        <w:rPr>
-          <w:rFonts w:cs="David" w:hint="cs"/>
-          <w:sz w:val="24"/>
-          <w:szCs w:val="24"/>
-          <w:rtl/>
-        </w:rPr>
-        <w:lastRenderedPageBreak/>
+          <w:rFonts w:cs="David" w:hint="cs"/>
+          <w:sz w:val="24"/>
+          <w:szCs w:val="24"/>
+        </w:rPr>
+      </w:pPr>
+      <w:r>
+        <w:rPr>
+          <w:rFonts w:cs="David" w:hint="cs"/>
+          <w:sz w:val="24"/>
+          <w:szCs w:val="24"/>
+          <w:rtl/>
+        </w:rPr>
         <w:t xml:space="preserve">הוספת אילוץ- אם למשל המבחן בקורס "תכנות מקבילי ומבוזר" חייב להיות ביום מסוים, זהו אילוץ שהמערכת צריכה להתמודד איתו. כדי להוסיף את האילוץ הזה נגרור את הקורס מרשימת הקורסים ליום המתאים בלוח המבחנים. (נשים לב שמדובר בקורס שמסומן עבורו </w:t>
       </w:r>
       <w:r>
@@ -532,19 +571,223 @@
       <w:pPr>
         <w:jc w:val="both"/>
         <w:rPr>
-          <w:rFonts w:cs="David"/>
+          <w:rFonts w:cs="David" w:hint="cs"/>
+          <w:sz w:val="24"/>
+          <w:szCs w:val="24"/>
+          <w:rtl/>
+        </w:rPr>
+      </w:pPr>
+      <w:r>
+        <w:rPr>
+          <w:rFonts w:cs="David" w:hint="cs"/>
+          <w:sz w:val="24"/>
+          <w:szCs w:val="24"/>
+          <w:rtl/>
+        </w:rPr>
+        <w:t xml:space="preserve">הוספת קורס חדש </w:t>
+      </w:r>
+      <w:r>
+        <w:rPr>
+          <w:rFonts w:cs="David"/>
+          <w:sz w:val="24"/>
+          <w:szCs w:val="24"/>
+          <w:rtl/>
+        </w:rPr>
+        <w:t>–</w:t>
+      </w:r>
+    </w:p>
+    <w:p>
+      <w:pPr>
+        <w:jc w:val="both"/>
+        <w:rPr>
+          <w:rFonts w:cs="David" w:hint="cs"/>
+          <w:sz w:val="24"/>
+          <w:szCs w:val="24"/>
+          <w:rtl/>
+        </w:rPr>
+      </w:pPr>
+      <w:r>
+        <w:rPr>
+          <w:rFonts w:cs="David" w:hint="cs"/>
+          <w:sz w:val="24"/>
+          <w:szCs w:val="24"/>
+          <w:rtl/>
+        </w:rPr>
+        <w:t>יש ללחוץ על הוספת קורס מתחת לרשימת הקורסים ואז ייפתח התפריט הבא:</w:t>
+      </w:r>
+    </w:p>
+    <w:p>
+      <w:pPr>
+        <w:jc w:val="both"/>
+        <w:rPr>
+          <w:rFonts w:cs="David" w:hint="cs"/>
+          <w:sz w:val="24"/>
+          <w:szCs w:val="24"/>
+          <w:rtl/>
+        </w:rPr>
+      </w:pPr>
+      <w:r>
+        <w:rPr>
+          <w:rFonts w:cs="David"/>
+          <w:noProof/>
+          <w:sz w:val="24"/>
+          <w:szCs w:val="24"/>
+        </w:rPr>
+        <w:drawing>
+          <wp:inline distT="0" distB="0" distL="0" distR="0">
+            <wp:extent cx="1931213" cy="1763070"/>
+            <wp:effectExtent l="0" t="0" r="0" b="8890"/>
+            <wp:docPr id="5" name="תמונה 5"/>
+            <wp:cNvGraphicFramePr>
+              <a:graphicFrameLocks xmlns:a="http://schemas.openxmlformats.org/drawingml/2006/main" noChangeAspect="1"/>
+            </wp:cNvGraphicFramePr>
+            <a:graphic xmlns:a="http://schemas.openxmlformats.org/drawingml/2006/main">
+              <a:graphicData uri="http://schemas.openxmlformats.org/drawingml/2006/picture">
+                <pic:pic xmlns:pic="http://schemas.openxmlformats.org/drawingml/2006/picture">
+                  <pic:nvPicPr>
+                    <pic:cNvPr id="0" name="Picture 2"/>
+                    <pic:cNvPicPr>
+                      <a:picLocks noChangeAspect="1" noChangeArrowheads="1"/>
+                    </pic:cNvPicPr>
+                  </pic:nvPicPr>
+                  <pic:blipFill>
+                    <a:blip r:embed="rId9" cstate="print">
+                      <a:extLst>
+                        <a:ext uri="{28A0092B-C50C-407E-A947-70E740481C1C}">
+                          <a14:useLocalDpi xmlns:a14="http://schemas.microsoft.com/office/drawing/2010/main" val="0"/>
+                        </a:ext>
+                      </a:extLst>
+                    </a:blip>
+                    <a:srcRect/>
+                    <a:stretch>
+                      <a:fillRect/>
+                    </a:stretch>
+                  </pic:blipFill>
+                  <pic:spPr bwMode="auto">
+                    <a:xfrm>
+                      <a:off x="0" y="0"/>
+                      <a:ext cx="1931315" cy="1763163"/>
+                    </a:xfrm>
+                    <a:prstGeom prst="rect">
+                      <a:avLst/>
+                    </a:prstGeom>
+                    <a:noFill/>
+                    <a:ln>
+                      <a:noFill/>
+                    </a:ln>
+                  </pic:spPr>
+                </pic:pic>
+              </a:graphicData>
+            </a:graphic>
+          </wp:inline>
+        </w:drawing>
+      </w:r>
+    </w:p>
+    <w:p>
+      <w:pPr>
+        <w:jc w:val="both"/>
+        <w:rPr>
+          <w:rFonts w:cs="David"/>
+          <w:sz w:val="24"/>
+          <w:szCs w:val="24"/>
+        </w:rPr>
+      </w:pPr>
+      <w:r>
+        <w:rPr>
+          <w:rFonts w:cs="David" w:hint="cs"/>
+          <w:sz w:val="24"/>
+          <w:szCs w:val="24"/>
+          <w:rtl/>
+        </w:rPr>
+        <w:t xml:space="preserve">ובו ניתן למלא פרטים לגבי הקורס. </w:t>
+      </w:r>
+    </w:p>
+    <w:p>
+      <w:pPr>
+        <w:jc w:val="both"/>
+        <w:rPr>
+          <w:rFonts w:cs="David" w:hint="cs"/>
           <w:sz w:val="32"/>
           <w:szCs w:val="32"/>
           <w:rtl/>
         </w:rPr>
       </w:pPr>
-      <w:r>
+    </w:p>
+    <w:p>
+      <w:pPr>
+        <w:jc w:val="both"/>
         <w:rPr>
           <w:rFonts w:cs="David" w:hint="cs"/>
           <w:sz w:val="32"/>
           <w:szCs w:val="32"/>
           <w:rtl/>
         </w:rPr>
+      </w:pPr>
+    </w:p>
+    <w:p>
+      <w:pPr>
+        <w:jc w:val="both"/>
+        <w:rPr>
+          <w:rFonts w:cs="David" w:hint="cs"/>
+          <w:sz w:val="32"/>
+          <w:szCs w:val="32"/>
+          <w:rtl/>
+        </w:rPr>
+      </w:pPr>
+    </w:p>
+    <w:p>
+      <w:pPr>
+        <w:jc w:val="both"/>
+        <w:rPr>
+          <w:rFonts w:cs="David" w:hint="cs"/>
+          <w:sz w:val="32"/>
+          <w:szCs w:val="32"/>
+          <w:rtl/>
+        </w:rPr>
+      </w:pPr>
+    </w:p>
+    <w:p>
+      <w:pPr>
+        <w:jc w:val="both"/>
+        <w:rPr>
+          <w:rFonts w:cs="David" w:hint="cs"/>
+          <w:sz w:val="32"/>
+          <w:szCs w:val="32"/>
+          <w:rtl/>
+        </w:rPr>
+      </w:pPr>
+    </w:p>
+    <w:p>
+      <w:pPr>
+        <w:jc w:val="both"/>
+        <w:rPr>
+          <w:rFonts w:cs="David" w:hint="cs"/>
+          <w:sz w:val="32"/>
+          <w:szCs w:val="32"/>
+          <w:rtl/>
+        </w:rPr>
+      </w:pPr>
+    </w:p>
+    <w:p>
+      <w:pPr>
+        <w:jc w:val="both"/>
+        <w:rPr>
+          <w:rFonts w:cs="David"/>
+          <w:sz w:val="32"/>
+          <w:szCs w:val="32"/>
+          <w:rtl/>
+        </w:rPr>
+      </w:pPr>
+      <w:bookmarkStart w:id="0" w:name="_GoBack"/>
+      <w:bookmarkEnd w:id="0"/>
+      <w:r>
+        <w:rPr>
+          <w:rFonts w:cs="David" w:hint="cs"/>
+          <w:sz w:val="32"/>
+          <w:szCs w:val="32"/>
+          <w:rtl/>
+        </w:rPr>
+        <w:lastRenderedPageBreak/>
         <w:t>2</w:t>
       </w:r>
       <w:r>
@@ -571,39 +814,194 @@
       <w:pPr>
         <w:jc w:val="both"/>
         <w:rPr>
-          <w:rFonts w:cs="David"/>
-          <w:sz w:val="24"/>
-          <w:szCs w:val="24"/>
-          <w:rtl/>
-        </w:rPr>
-      </w:pPr>
-      <w:r>
-        <w:rPr>
-          <w:rFonts w:cs="David" w:hint="cs"/>
-          <w:sz w:val="24"/>
-          <w:szCs w:val="24"/>
-          <w:rtl/>
-        </w:rPr>
-        <w:t>*תמונה*</w:t>
-      </w:r>
-    </w:p>
-    <w:p>
-      <w:pPr>
-        <w:jc w:val="both"/>
-        <w:rPr>
-          <w:rFonts w:cs="David"/>
-          <w:sz w:val="24"/>
-          <w:szCs w:val="24"/>
-          <w:rtl/>
-        </w:rPr>
-      </w:pPr>
-      <w:r>
-        <w:rPr>
-          <w:rFonts w:cs="David" w:hint="cs"/>
-          <w:sz w:val="24"/>
-          <w:szCs w:val="24"/>
-          <w:rtl/>
-        </w:rPr>
+          <w:rFonts w:cs="David" w:hint="cs"/>
+          <w:sz w:val="24"/>
+          <w:szCs w:val="24"/>
+          <w:rtl/>
+        </w:rPr>
+      </w:pPr>
+      <w:r>
+        <w:rPr>
+          <w:rFonts w:cs="David" w:hint="cs"/>
+          <w:sz w:val="24"/>
+          <w:szCs w:val="24"/>
+          <w:rtl/>
+        </w:rPr>
+        <w:t>לפני שיבוץ-</w:t>
+      </w:r>
+    </w:p>
+    <w:p>
+      <w:pPr>
+        <w:jc w:val="both"/>
+        <w:rPr>
+          <w:rFonts w:cs="David" w:hint="cs"/>
+          <w:sz w:val="24"/>
+          <w:szCs w:val="24"/>
+          <w:rtl/>
+        </w:rPr>
+      </w:pPr>
+      <w:r>
+        <w:rPr>
+          <w:rFonts w:cs="David" w:hint="cs"/>
+          <w:noProof/>
+          <w:sz w:val="24"/>
+          <w:szCs w:val="24"/>
+        </w:rPr>
+        <w:drawing>
+          <wp:inline distT="0" distB="0" distL="0" distR="0">
+            <wp:extent cx="5266690" cy="3540760"/>
+            <wp:effectExtent l="0" t="0" r="0" b="2540"/>
+            <wp:docPr id="7" name="תמונה 7"/>
+            <wp:cNvGraphicFramePr>
+              <a:graphicFrameLocks xmlns:a="http://schemas.openxmlformats.org/drawingml/2006/main" noChangeAspect="1"/>
+            </wp:cNvGraphicFramePr>
+            <a:graphic xmlns:a="http://schemas.openxmlformats.org/drawingml/2006/main">
+              <a:graphicData uri="http://schemas.openxmlformats.org/drawingml/2006/picture">
+                <pic:pic xmlns:pic="http://schemas.openxmlformats.org/drawingml/2006/picture">
+                  <pic:nvPicPr>
+                    <pic:cNvPr id="0" name="Picture 4"/>
+                    <pic:cNvPicPr>
+                      <a:picLocks noChangeAspect="1" noChangeArrowheads="1"/>
+                    </pic:cNvPicPr>
+                  </pic:nvPicPr>
+                  <pic:blipFill>
+                    <a:blip r:embed="rId10">
+                      <a:extLst>
+                        <a:ext uri="{28A0092B-C50C-407E-A947-70E740481C1C}">
+                          <a14:useLocalDpi xmlns:a14="http://schemas.microsoft.com/office/drawing/2010/main" val="0"/>
+                        </a:ext>
+                      </a:extLst>
+                    </a:blip>
+                    <a:srcRect/>
+                    <a:stretch>
+                      <a:fillRect/>
+                    </a:stretch>
+                  </pic:blipFill>
+                  <pic:spPr bwMode="auto">
+                    <a:xfrm>
+                      <a:off x="0" y="0"/>
+                      <a:ext cx="5266690" cy="3540760"/>
+                    </a:xfrm>
+                    <a:prstGeom prst="rect">
+                      <a:avLst/>
+                    </a:prstGeom>
+                    <a:noFill/>
+                    <a:ln>
+                      <a:noFill/>
+                    </a:ln>
+                  </pic:spPr>
+                </pic:pic>
+              </a:graphicData>
+            </a:graphic>
+          </wp:inline>
+        </w:drawing>
+      </w:r>
+    </w:p>
+    <w:p>
+      <w:pPr>
+        <w:jc w:val="both"/>
+        <w:rPr>
+          <w:rFonts w:cs="David" w:hint="cs"/>
+          <w:sz w:val="24"/>
+          <w:szCs w:val="24"/>
+          <w:rtl/>
+        </w:rPr>
+      </w:pPr>
+      <w:r>
+        <w:rPr>
+          <w:rFonts w:cs="David" w:hint="cs"/>
+          <w:sz w:val="24"/>
+          <w:szCs w:val="24"/>
+          <w:rtl/>
+        </w:rPr>
+        <w:t>אחרי שיבוץ-</w:t>
+      </w:r>
+    </w:p>
+    <w:p>
+      <w:pPr>
+        <w:jc w:val="both"/>
+        <w:rPr>
+          <w:rFonts w:cs="David"/>
+          <w:sz w:val="24"/>
+          <w:szCs w:val="24"/>
+          <w:rtl/>
+        </w:rPr>
+      </w:pPr>
+      <w:r>
+        <w:rPr>
+          <w:rFonts w:cs="David"/>
+          <w:noProof/>
+          <w:sz w:val="24"/>
+          <w:szCs w:val="24"/>
+        </w:rPr>
+        <w:drawing>
+          <wp:inline distT="0" distB="0" distL="0" distR="0">
+            <wp:extent cx="5266690" cy="3599180"/>
+            <wp:effectExtent l="0" t="0" r="0" b="1270"/>
+            <wp:docPr id="6" name="תמונה 6"/>
+            <wp:cNvGraphicFramePr>
+              <a:graphicFrameLocks xmlns:a="http://schemas.openxmlformats.org/drawingml/2006/main" noChangeAspect="1"/>
+            </wp:cNvGraphicFramePr>
+            <a:graphic xmlns:a="http://schemas.openxmlformats.org/drawingml/2006/main">
+              <a:graphicData uri="http://schemas.openxmlformats.org/drawingml/2006/picture">
+                <pic:pic xmlns:pic="http://schemas.openxmlformats.org/drawingml/2006/picture">
+                  <pic:nvPicPr>
+                    <pic:cNvPr id="0" name="Picture 3"/>
+                    <pic:cNvPicPr>
+                      <a:picLocks noChangeAspect="1" noChangeArrowheads="1"/>
+                    </pic:cNvPicPr>
+                  </pic:nvPicPr>
+                  <pic:blipFill>
+                    <a:blip r:embed="rId11">
+                      <a:extLst>
+                        <a:ext uri="{28A0092B-C50C-407E-A947-70E740481C1C}">
+                          <a14:useLocalDpi xmlns:a14="http://schemas.microsoft.com/office/drawing/2010/main" val="0"/>
+                        </a:ext>
+                      </a:extLst>
+                    </a:blip>
+                    <a:srcRect/>
+                    <a:stretch>
+                      <a:fillRect/>
+                    </a:stretch>
+                  </pic:blipFill>
+                  <pic:spPr bwMode="auto">
+                    <a:xfrm>
+                      <a:off x="0" y="0"/>
+                      <a:ext cx="5266690" cy="3599180"/>
+                    </a:xfrm>
+                    <a:prstGeom prst="rect">
+                      <a:avLst/>
+                    </a:prstGeom>
+                    <a:noFill/>
+                    <a:ln>
+                      <a:noFill/>
+                    </a:ln>
+                  </pic:spPr>
+                </pic:pic>
+              </a:graphicData>
+            </a:graphic>
+          </wp:inline>
+        </w:drawing>
+      </w:r>
+    </w:p>
+    <w:p>
+      <w:pPr>
+        <w:jc w:val="both"/>
+        <w:rPr>
+          <w:rFonts w:cs="David"/>
+          <w:sz w:val="24"/>
+          <w:szCs w:val="24"/>
+          <w:rtl/>
+        </w:rPr>
+      </w:pPr>
+      <w:r>
+        <w:rPr>
+          <w:rFonts w:cs="David" w:hint="cs"/>
+          <w:sz w:val="24"/>
+          <w:szCs w:val="24"/>
+          <w:rtl/>
+        </w:rPr>
+        <w:lastRenderedPageBreak/>
         <w:t xml:space="preserve">יש שני לוחות מבחנים </w:t>
       </w:r>
       <w:r>
@@ -727,7 +1125,7 @@
                     <pic:cNvPicPr/>
                   </pic:nvPicPr>
                   <pic:blipFill>
-                    <a:blip r:embed="rId8"/>
+                    <a:blip r:embed="rId12"/>
                     <a:stretch>
                       <a:fillRect/>
                     </a:stretch>

</xml_diff>